<commit_message>
Updated Assignment 4 and added Assignment 5
</commit_message>
<xml_diff>
--- a/Assignment_no_4/23520004_Assignment_no_4.docx
+++ b/Assignment_no_4/23520004_Assignment_no_4.docx
@@ -4522,6 +4522,14 @@
           <w:szCs w:val="24"/>
         </w:rPr>
       </w:pPr>
+      <w:r>
+        <w:rPr>
+          <w:rFonts w:ascii="Times New Roman" w:eastAsia="Cambria" w:hAnsi="Times New Roman" w:cs="Times New Roman"/>
+          <w:sz w:val="24"/>
+          <w:szCs w:val="24"/>
+        </w:rPr>
+        <w:t>https://github.com/harshad4507/23520004-HPCV/tree/main/Assignment_no_4</w:t>
+      </w:r>
     </w:p>
     <w:sectPr>
       <w:headerReference w:type="even" r:id="rId11"/>

</xml_diff>